<commit_message>
Change in the first question in part 2
based on answer in the piazza
</commit_message>
<xml_diff>
--- a/hw3_dry.docx
+++ b/hw3_dry.docx
@@ -389,7 +389,27 @@
           <w:rtl/>
         </w:rPr>
         <w:lastRenderedPageBreak/>
-        <w:t xml:space="preserve">שאלה 2 - </w:t>
+        <w:t xml:space="preserve">שאלה </w:t>
+      </w:r>
+      <w:r>
+        <w:rPr>
+          <w:rFonts w:ascii="Calibri" w:hAnsi="Calibri" w:cs="Calibri" w:hint="cs"/>
+          <w:b/>
+          <w:bCs/>
+          <w:color w:val="000000"/>
+          <w:rtl/>
+        </w:rPr>
+        <w:t>1</w:t>
+      </w:r>
+      <w:r>
+        <w:rPr>
+          <w:rFonts w:ascii="Calibri" w:hAnsi="Calibri" w:cs="Calibri"/>
+          <w:b/>
+          <w:bCs/>
+          <w:color w:val="000000"/>
+          <w:rtl/>
+        </w:rPr>
+        <w:t xml:space="preserve"> - </w:t>
       </w:r>
       <w:r>
         <w:rPr>
@@ -776,17 +796,20 @@
       <w:pPr>
         <w:bidi/>
         <w:rPr>
-          <w:u w:val="single"/>
-          <w:lang w:val="en-US"/>
-        </w:rPr>
-      </w:pPr>
-      <w:r>
-        <w:rPr>
-          <w:rFonts w:hint="cs"/>
           <w:b/>
           <w:bCs/>
           <w:u w:val="single"/>
           <w:rtl/>
+          <w:lang w:val="en-US"/>
+        </w:rPr>
+      </w:pPr>
+      <w:r>
+        <w:rPr>
+          <w:rFonts w:hint="cs"/>
+          <w:b/>
+          <w:bCs/>
+          <w:u w:val="single"/>
+          <w:rtl/>
         </w:rPr>
         <w:t>תשובה:</w:t>
       </w:r>
@@ -820,7 +843,50 @@
           <w:rtl/>
           <w:lang w:val="en-US"/>
         </w:rPr>
-        <w:t xml:space="preserve"> עליו מאזין השרת ובנוסף הוא צריך לדעת את</w:t>
+        <w:t xml:space="preserve"> עליו מאזין השרת</w:t>
+      </w:r>
+      <w:r>
+        <w:rPr>
+          <w:rFonts w:hint="cs"/>
+          <w:u w:val="single"/>
+          <w:rtl/>
+          <w:lang w:val="en-US"/>
+        </w:rPr>
+        <w:t xml:space="preserve"> (לדוגמה </w:t>
+      </w:r>
+      <w:r>
+        <w:rPr>
+          <w:u w:val="single"/>
+          <w:lang w:val="en-US"/>
+        </w:rPr>
+        <w:t>http-80</w:t>
+      </w:r>
+      <w:r>
+        <w:rPr>
+          <w:rFonts w:hint="cs"/>
+          <w:u w:val="single"/>
+          <w:rtl/>
+          <w:lang w:val="en-US"/>
+        </w:rPr>
+        <w:t>)</w:t>
+      </w:r>
+      <w:r>
+        <w:rPr>
+          <w:rFonts w:hint="cs"/>
+          <w:u w:val="single"/>
+          <w:rtl/>
+          <w:lang w:val="en-US"/>
+        </w:rPr>
+        <w:t xml:space="preserve">, </w:t>
+      </w:r>
+      <w:r>
+        <w:rPr>
+          <w:rFonts w:hint="cs"/>
+          <w:u w:val="single"/>
+          <w:rtl/>
+          <w:lang w:val="en-US"/>
+        </w:rPr>
+        <w:t>בנוסף הוא צריך לדעת את</w:t>
       </w:r>
       <w:r>
         <w:rPr>
@@ -855,7 +921,50 @@
           <w:rtl/>
           <w:lang w:val="en-US"/>
         </w:rPr>
-        <w:t xml:space="preserve"> של השרת.</w:t>
+        <w:t xml:space="preserve"> של השרת</w:t>
+      </w:r>
+      <w:r>
+        <w:rPr>
+          <w:rFonts w:hint="cs"/>
+          <w:u w:val="single"/>
+          <w:rtl/>
+          <w:lang w:val="en-US"/>
+        </w:rPr>
+        <w:t xml:space="preserve"> ואת </w:t>
+      </w:r>
+      <w:r>
+        <w:rPr>
+          <w:rFonts w:hint="cs"/>
+          <w:u w:val="single"/>
+          <w:rtl/>
+          <w:lang w:val="en-US"/>
+        </w:rPr>
+        <w:t xml:space="preserve">פרוטוקול </w:t>
+      </w:r>
+      <w:r>
+        <w:rPr>
+          <w:rFonts w:hint="cs"/>
+          <w:u w:val="single"/>
+          <w:rtl/>
+          <w:lang w:val="en-US"/>
+        </w:rPr>
+        <w:t>התקשורת (</w:t>
+      </w:r>
+      <w:r>
+        <w:rPr>
+          <w:u w:val="single"/>
+          <w:lang w:val="en-US"/>
+        </w:rPr>
+        <w:t>UDP/TCP</w:t>
+      </w:r>
+      <w:r>
+        <w:rPr>
+          <w:rFonts w:hint="cs"/>
+          <w:u w:val="single"/>
+          <w:rtl/>
+          <w:lang w:val="en-US"/>
+        </w:rPr>
+        <w:t>)/</w:t>
       </w:r>
     </w:p>
     <w:p>
@@ -928,18 +1037,20 @@
       <w:pPr>
         <w:bidi/>
         <w:rPr>
-          <w:u w:val="single"/>
-          <w:rtl/>
-          <w:lang w:val="en-US"/>
-        </w:rPr>
-      </w:pPr>
-      <w:r>
-        <w:rPr>
-          <w:rFonts w:hint="cs"/>
           <w:b/>
           <w:bCs/>
           <w:u w:val="single"/>
           <w:rtl/>
+          <w:lang w:val="en-US"/>
+        </w:rPr>
+      </w:pPr>
+      <w:r>
+        <w:rPr>
+          <w:rFonts w:hint="cs"/>
+          <w:b/>
+          <w:bCs/>
+          <w:u w:val="single"/>
+          <w:rtl/>
         </w:rPr>
         <w:t>תשובה:</w:t>
       </w:r>
@@ -966,122 +1077,55 @@
           <w:rtl/>
           <w:lang w:val="en-US"/>
         </w:rPr>
-        <w:t xml:space="preserve">לאיזה </w:t>
-      </w:r>
-      <w:r>
-        <w:rPr>
-          <w:u w:val="single"/>
-          <w:lang w:val="en-US"/>
-        </w:rPr>
-        <w:t>port</w:t>
-      </w:r>
-      <w:r>
-        <w:rPr>
-          <w:rFonts w:hint="cs"/>
-          <w:u w:val="single"/>
-          <w:rtl/>
-          <w:lang w:val="en-US"/>
-        </w:rPr>
-        <w:t xml:space="preserve"> שלו מערכת ההפעלה יידעה את ההתקשרות </w:t>
-      </w:r>
-      <w:r>
-        <w:rPr>
-          <w:rFonts w:hint="cs"/>
-          <w:u w:val="single"/>
-          <w:rtl/>
-          <w:lang w:val="en-US"/>
-        </w:rPr>
-        <w:t>ואת ה-</w:t>
-      </w:r>
-      <w:r>
-        <w:rPr>
-          <w:u w:val="single"/>
-          <w:lang w:val="en-US"/>
-        </w:rPr>
-        <w:t>protocol</w:t>
-      </w:r>
-      <w:r>
-        <w:rPr>
-          <w:rFonts w:hint="cs"/>
-          <w:u w:val="single"/>
-          <w:rtl/>
-          <w:lang w:val="en-US"/>
-        </w:rPr>
-        <w:t xml:space="preserve"> (</w:t>
-      </w:r>
-      <w:r>
-        <w:rPr>
-          <w:u w:val="single"/>
-          <w:lang w:val="en-US"/>
-        </w:rPr>
-        <w:t>UDP\TCP</w:t>
-      </w:r>
-      <w:r>
-        <w:rPr>
-          <w:rFonts w:hint="cs"/>
-          <w:u w:val="single"/>
-          <w:rtl/>
-          <w:lang w:val="en-US"/>
-        </w:rPr>
-        <w:t>)</w:t>
-      </w:r>
-      <w:r>
-        <w:rPr>
-          <w:rFonts w:hint="cs"/>
-          <w:u w:val="single"/>
-          <w:lang w:val="en-US"/>
-        </w:rPr>
-        <w:t xml:space="preserve"> </w:t>
-      </w:r>
-      <w:r>
-        <w:rPr>
-          <w:rFonts w:hint="cs"/>
-          <w:u w:val="single"/>
-          <w:rtl/>
-          <w:lang w:val="en-US"/>
-        </w:rPr>
-        <w:t>בו</w:t>
-      </w:r>
-      <w:r>
-        <w:rPr>
-          <w:rFonts w:hint="cs"/>
-          <w:u w:val="single"/>
-          <w:rtl/>
-          <w:lang w:val="en-US"/>
-        </w:rPr>
-        <w:t xml:space="preserve"> התקשורת תתבצע</w:t>
-      </w:r>
-      <w:r>
-        <w:rPr>
-          <w:rFonts w:hint="cs"/>
-          <w:u w:val="single"/>
-          <w:rtl/>
-          <w:lang w:val="en-US"/>
-        </w:rPr>
-        <w:t xml:space="preserve"> (כמובן שהוא יודע את כתובת ה-</w:t>
-      </w:r>
-      <w:r>
-        <w:rPr>
-          <w:u w:val="single"/>
-          <w:lang w:val="en-US"/>
-        </w:rPr>
-        <w:t>(</w:t>
-      </w:r>
-      <w:r>
-        <w:rPr>
-          <w:u w:val="single"/>
-          <w:lang w:val="en-US"/>
-        </w:rPr>
-        <w:t>IP</w:t>
-      </w:r>
-      <w:r>
-        <w:rPr>
-          <w:rFonts w:hint="cs"/>
-          <w:u w:val="single"/>
-          <w:rtl/>
-          <w:lang w:val="en-US"/>
-        </w:rPr>
-        <w:t>.</w:t>
+        <w:t>האם התקשורת מתבצעת ב-</w:t>
+      </w:r>
+      <w:r>
+        <w:rPr>
+          <w:u w:val="single"/>
+          <w:lang w:val="en-US"/>
+        </w:rPr>
+        <w:t>big endian</w:t>
+      </w:r>
+      <w:r>
+        <w:rPr>
+          <w:rFonts w:hint="cs"/>
+          <w:u w:val="single"/>
+          <w:rtl/>
+          <w:lang w:val="en-US"/>
+        </w:rPr>
+        <w:t xml:space="preserve"> או </w:t>
+      </w:r>
+      <w:r>
+        <w:rPr>
+          <w:u w:val="single"/>
+          <w:lang w:val="en-US"/>
+        </w:rPr>
+        <w:t>little endian</w:t>
+      </w:r>
+      <w:r>
+        <w:rPr>
+          <w:rFonts w:hint="cs"/>
+          <w:u w:val="single"/>
+          <w:rtl/>
+          <w:lang w:val="en-US"/>
+        </w:rPr>
+        <w:t xml:space="preserve"> ואת כתובת ה-</w:t>
+      </w:r>
+      <w:r>
+        <w:rPr>
+          <w:u w:val="single"/>
+          <w:lang w:val="en-US"/>
+        </w:rPr>
+        <w:t>MAC</w:t>
+      </w:r>
+      <w:r>
+        <w:rPr>
+          <w:rFonts w:hint="cs"/>
+          <w:u w:val="single"/>
+          <w:rtl/>
+          <w:lang w:val="en-US"/>
+        </w:rPr>
+        <w:t xml:space="preserve"> של השרת.</w:t>
       </w:r>
     </w:p>
     <w:p>
@@ -1255,18 +1299,20 @@
       <w:pPr>
         <w:bidi/>
         <w:rPr>
-          <w:u w:val="single"/>
-          <w:rtl/>
-        </w:rPr>
-      </w:pPr>
-      <w:r>
-        <w:rPr>
-          <w:rFonts w:hint="cs"/>
           <w:b/>
           <w:bCs/>
           <w:u w:val="single"/>
           <w:rtl/>
         </w:rPr>
+      </w:pPr>
+      <w:r>
+        <w:rPr>
+          <w:rFonts w:hint="cs"/>
+          <w:b/>
+          <w:bCs/>
+          <w:u w:val="single"/>
+          <w:rtl/>
+        </w:rPr>
         <w:t>תשובה:</w:t>
       </w:r>
       <w:r>
@@ -1283,44 +1329,12 @@
           <w:u w:val="single"/>
           <w:rtl/>
         </w:rPr>
-        <w:t>השרת צריך לדעת באיזה פרוטוקול תקשורת רוצה הלקוח להשתמש (</w:t>
-      </w:r>
-      <w:r>
-        <w:rPr>
-          <w:u w:val="single"/>
-          <w:lang w:val="en-US"/>
-        </w:rPr>
-        <w:t>UDP\TCP</w:t>
-      </w:r>
-      <w:r>
-        <w:rPr>
-          <w:rFonts w:hint="cs"/>
-          <w:u w:val="single"/>
-          <w:rtl/>
-          <w:lang w:val="en-US"/>
-        </w:rPr>
-        <w:t xml:space="preserve">), באיזה </w:t>
-      </w:r>
-      <w:r>
-        <w:rPr>
-          <w:u w:val="single"/>
-          <w:lang w:val="en-US"/>
-        </w:rPr>
-        <w:t>port</w:t>
-      </w:r>
-      <w:r>
-        <w:rPr>
-          <w:rFonts w:hint="cs"/>
-          <w:u w:val="single"/>
-          <w:rtl/>
-          <w:lang w:val="en-US"/>
-        </w:rPr>
-        <w:t xml:space="preserve"> שלו ושל הלקוח תתבצע התקשורת ומה כתובת ה-</w:t>
-      </w:r>
-      <w:r>
-        <w:rPr>
-          <w:u w:val="single"/>
-          <w:lang w:val="en-US"/>
+        <w:t>השרת ידע את כתובות ה-</w:t>
+      </w:r>
+      <w:r>
+        <w:rPr>
+          <w:rFonts w:hint="cs"/>
+          <w:u w:val="single"/>
         </w:rPr>
         <w:t>IP</w:t>
       </w:r>
@@ -1329,25 +1343,23 @@
           <w:rFonts w:hint="cs"/>
           <w:u w:val="single"/>
           <w:rtl/>
-          <w:lang w:val="en-US"/>
-        </w:rPr>
-        <w:t xml:space="preserve"> של הלקוח (את כתובת ה-</w:t>
-      </w:r>
-      <w:r>
-        <w:rPr>
-          <w:u w:val="single"/>
-          <w:lang w:val="en-US"/>
-        </w:rPr>
-        <w:t>IP</w:t>
-      </w:r>
-      <w:r>
-        <w:rPr>
-          <w:rFonts w:hint="cs"/>
-          <w:u w:val="single"/>
-          <w:rtl/>
-          <w:lang w:val="en-US"/>
-        </w:rPr>
-        <w:t xml:space="preserve"> שלו הוא כמובן יודע</w:t>
+        </w:rPr>
+        <w:t xml:space="preserve"> וה- </w:t>
+      </w:r>
+      <w:r>
+        <w:rPr>
+          <w:rFonts w:hint="cs"/>
+          <w:u w:val="single"/>
+        </w:rPr>
+        <w:t>MAC</w:t>
+      </w:r>
+      <w:r>
+        <w:rPr>
+          <w:rFonts w:hint="cs"/>
+          <w:u w:val="single"/>
+          <w:rtl/>
+        </w:rPr>
+        <w:t xml:space="preserve"> של הלקוח ואת הפורט של הלקוח דרכו מתבצעת התקשורת. </w:t>
       </w:r>
     </w:p>
     <w:p>
@@ -1481,7 +1493,77 @@
           <w:rtl/>
           <w:lang w:val="en-US"/>
         </w:rPr>
-        <w:t xml:space="preserve"> ההתחברות של הלקוח נבחר ע"י מערכת ההפעלה בעת יצירת תקשורת עם השרת בעת ה-</w:t>
+        <w:t xml:space="preserve"> ההתחברות של הלקוח נבחר ע"י מערכת ההפעלה בעת יצירת תקשורת עם שרת</w:t>
+      </w:r>
+      <w:r>
+        <w:rPr>
+          <w:rFonts w:hint="cs"/>
+          <w:u w:val="single"/>
+          <w:rtl/>
+          <w:lang w:val="en-US"/>
+        </w:rPr>
+        <w:t xml:space="preserve"> (נבחר בעת קריאת המערכת </w:t>
+      </w:r>
+      <w:r>
+        <w:rPr>
+          <w:u w:val="single"/>
+          <w:lang w:val="en-US"/>
+        </w:rPr>
+        <w:t>socket</w:t>
+      </w:r>
+      <w:r>
+        <w:rPr>
+          <w:rFonts w:hint="cs"/>
+          <w:u w:val="single"/>
+          <w:rtl/>
+          <w:lang w:val="en-US"/>
+        </w:rPr>
+        <w:t>)</w:t>
+      </w:r>
+      <w:r>
+        <w:rPr>
+          <w:rFonts w:hint="cs"/>
+          <w:u w:val="single"/>
+          <w:rtl/>
+          <w:lang w:val="en-US"/>
+        </w:rPr>
+        <w:t xml:space="preserve"> בע</w:t>
+      </w:r>
+      <w:r>
+        <w:rPr>
+          <w:rFonts w:hint="cs"/>
+          <w:u w:val="single"/>
+          <w:rtl/>
+          <w:lang w:val="en-US"/>
+        </w:rPr>
+        <w:t>וד</w:t>
+      </w:r>
+      <w:r>
+        <w:rPr>
+          <w:rFonts w:hint="cs"/>
+          <w:u w:val="single"/>
+          <w:rtl/>
+          <w:lang w:val="en-US"/>
+        </w:rPr>
+        <w:t xml:space="preserve"> </w:t>
+      </w:r>
+      <w:r>
+        <w:rPr>
+          <w:rFonts w:hint="cs"/>
+          <w:u w:val="single"/>
+          <w:rtl/>
+          <w:lang w:val="en-US"/>
+        </w:rPr>
+        <w:t>ש</w:t>
+      </w:r>
+      <w:r>
+        <w:rPr>
+          <w:rFonts w:hint="cs"/>
+          <w:u w:val="single"/>
+          <w:rtl/>
+          <w:lang w:val="en-US"/>
+        </w:rPr>
+        <w:t>ה-</w:t>
       </w:r>
       <w:r>
         <w:rPr>
@@ -1506,7 +1588,49 @@
           <w:rtl/>
           <w:lang w:val="en-US"/>
         </w:rPr>
-        <w:t xml:space="preserve"> והוא תמיד מאזין עליו.</w:t>
+        <w:t xml:space="preserve"> והוא תמיד מאזין עליו</w:t>
+      </w:r>
+      <w:r>
+        <w:rPr>
+          <w:rFonts w:hint="cs"/>
+          <w:u w:val="single"/>
+          <w:rtl/>
+          <w:lang w:val="en-US"/>
+        </w:rPr>
+        <w:t xml:space="preserve">, הוא קבוע ואינו משתנה </w:t>
+      </w:r>
+      <w:r>
+        <w:rPr>
+          <w:u w:val="single"/>
+          <w:rtl/>
+          <w:lang w:val="en-US"/>
+        </w:rPr>
+        <w:t>–</w:t>
+      </w:r>
+      <w:r>
+        <w:rPr>
+          <w:rFonts w:hint="cs"/>
+          <w:u w:val="single"/>
+          <w:rtl/>
+          <w:lang w:val="en-US"/>
+        </w:rPr>
+        <w:t xml:space="preserve"> לדוגמה </w:t>
+      </w:r>
+      <w:r>
+        <w:rPr>
+          <w:u w:val="single"/>
+          <w:lang w:val="en-US"/>
+        </w:rPr>
+        <w:t>http-80, https-443</w:t>
+      </w:r>
+      <w:r>
+        <w:rPr>
+          <w:rFonts w:hint="cs"/>
+          <w:u w:val="single"/>
+          <w:rtl/>
+          <w:lang w:val="en-US"/>
+        </w:rPr>
+        <w:t>.</w:t>
       </w:r>
     </w:p>
     <w:p>
@@ -1699,7 +1823,25 @@
           <w:u w:val="single"/>
           <w:rtl/>
         </w:rPr>
-        <w:t xml:space="preserve"> דואג שהמידע שנשלח בפקטות מגיע לפי הסדר ובשלמותו בעוד שפרוטוקול </w:t>
+        <w:t xml:space="preserve"> דואג שהמידע שנשלח </w:t>
+      </w:r>
+      <w:proofErr w:type="spellStart"/>
+      <w:r>
+        <w:rPr>
+          <w:rFonts w:hint="cs"/>
+          <w:u w:val="single"/>
+          <w:rtl/>
+        </w:rPr>
+        <w:t>בפקטות</w:t>
+      </w:r>
+      <w:proofErr w:type="spellEnd"/>
+      <w:r>
+        <w:rPr>
+          <w:rFonts w:hint="cs"/>
+          <w:u w:val="single"/>
+          <w:rtl/>
+        </w:rPr>
+        <w:t xml:space="preserve"> מגיע לפי הסדר ובשלמותו בעוד שפרוטוקול </w:t>
       </w:r>
       <w:r>
         <w:rPr>
@@ -1873,7 +2015,6 @@
           <w:bCs/>
           <w:rtl/>
         </w:rPr>
-        <w:lastRenderedPageBreak/>
         <w:t>חלק אמריקאי:</w:t>
       </w:r>
     </w:p>
@@ -2001,7 +2142,29 @@
           <w:szCs w:val="22"/>
           <w:rtl/>
         </w:rPr>
-        <w:t>לשלוח פקטות  (</w:t>
+        <w:t xml:space="preserve">לשלוח </w:t>
+      </w:r>
+      <w:proofErr w:type="spellStart"/>
+      <w:r>
+        <w:rPr>
+          <w:rFonts w:ascii="Arial" w:hAnsi="Arial" w:cs="Arial"/>
+          <w:color w:val="000000"/>
+          <w:sz w:val="22"/>
+          <w:szCs w:val="22"/>
+          <w:rtl/>
+        </w:rPr>
+        <w:t>פקטות</w:t>
+      </w:r>
+      <w:proofErr w:type="spellEnd"/>
+      <w:r>
+        <w:rPr>
+          <w:rFonts w:ascii="Arial" w:hAnsi="Arial" w:cs="Arial"/>
+          <w:color w:val="000000"/>
+          <w:sz w:val="22"/>
+          <w:szCs w:val="22"/>
+          <w:rtl/>
+        </w:rPr>
+        <w:t>  (</w:t>
       </w:r>
       <w:r>
         <w:rPr>
@@ -2315,7 +2478,29 @@
           <w:szCs w:val="22"/>
           <w:rtl/>
         </w:rPr>
-        <w:t>לשלוח פקטות בין מחשבי קצה ברשתות שונות (</w:t>
+        <w:t xml:space="preserve">לשלוח </w:t>
+      </w:r>
+      <w:proofErr w:type="spellStart"/>
+      <w:r>
+        <w:rPr>
+          <w:rFonts w:ascii="Arial" w:hAnsi="Arial" w:cs="Arial"/>
+          <w:color w:val="000000"/>
+          <w:sz w:val="22"/>
+          <w:szCs w:val="22"/>
+          <w:rtl/>
+        </w:rPr>
+        <w:t>פקטות</w:t>
+      </w:r>
+      <w:proofErr w:type="spellEnd"/>
+      <w:r>
+        <w:rPr>
+          <w:rFonts w:ascii="Arial" w:hAnsi="Arial" w:cs="Arial"/>
+          <w:color w:val="000000"/>
+          <w:sz w:val="22"/>
+          <w:szCs w:val="22"/>
+          <w:rtl/>
+        </w:rPr>
+        <w:t xml:space="preserve"> בין מחשבי קצה ברשתות שונות (</w:t>
       </w:r>
       <w:r>
         <w:rPr>
@@ -2973,7 +3158,27 @@
           <w:rtl/>
           <w:lang w:val="en-US"/>
         </w:rPr>
-        <w:t xml:space="preserve"> אפשריות וכיום יש צורך ביותר, כל ראוטר "מאחד" תחתיו מספר מכשירים תחת אותן כתובות </w:t>
+        <w:t xml:space="preserve"> אפשריות וכיום יש צורך ביותר, כל </w:t>
+      </w:r>
+      <w:proofErr w:type="spellStart"/>
+      <w:r>
+        <w:rPr>
+          <w:rFonts w:hint="cs"/>
+          <w:u w:val="single"/>
+          <w:rtl/>
+          <w:lang w:val="en-US"/>
+        </w:rPr>
+        <w:t>ראוטר</w:t>
+      </w:r>
+      <w:proofErr w:type="spellEnd"/>
+      <w:r>
+        <w:rPr>
+          <w:rFonts w:hint="cs"/>
+          <w:u w:val="single"/>
+          <w:rtl/>
+          <w:lang w:val="en-US"/>
+        </w:rPr>
+        <w:t xml:space="preserve"> "מאחד" תחתיו מספר מכשירים תחת אותן כתובות </w:t>
       </w:r>
       <w:r>
         <w:rPr>
@@ -3658,8 +3863,31 @@
           <w:u w:val="single"/>
           <w:rtl/>
         </w:rPr>
-        <w:lastRenderedPageBreak/>
-        <w:t>שאלה 2 - סינכרון (48 נק')</w:t>
+        <w:t xml:space="preserve">שאלה 2 - </w:t>
+      </w:r>
+      <w:proofErr w:type="spellStart"/>
+      <w:r>
+        <w:rPr>
+          <w:rFonts w:ascii="Calibri" w:eastAsia="Calibri" w:hAnsi="Calibri" w:cs="Calibri"/>
+          <w:color w:val="000000"/>
+          <w:sz w:val="40"/>
+          <w:szCs w:val="40"/>
+          <w:u w:val="single"/>
+          <w:rtl/>
+        </w:rPr>
+        <w:t>סינכרון</w:t>
+      </w:r>
+      <w:proofErr w:type="spellEnd"/>
+      <w:r>
+        <w:rPr>
+          <w:rFonts w:ascii="Calibri" w:eastAsia="Calibri" w:hAnsi="Calibri" w:cs="Calibri"/>
+          <w:color w:val="000000"/>
+          <w:sz w:val="40"/>
+          <w:szCs w:val="40"/>
+          <w:u w:val="single"/>
+          <w:rtl/>
+        </w:rPr>
+        <w:t xml:space="preserve"> (48 נק')</w:t>
       </w:r>
     </w:p>
     <w:p>
@@ -3689,7 +3917,43 @@
           <w:color w:val="000000"/>
           <w:rtl/>
         </w:rPr>
-        <w:t>המצאת המושג "פקולטה נחשבת" החמירה את הסכסוך בין הסטודנטים במדמ"ח ובהנדסת חשמל, ולכן הוגדר כי כאשר סטודנט מאחת הפקולטות רוצה להיכנס לחדר מסויים עליו לציית לכלל הבא:</w:t>
+        <w:t xml:space="preserve">המצאת המושג "פקולטה נחשבת" החמירה את הסכסוך בין הסטודנטים </w:t>
+      </w:r>
+      <w:proofErr w:type="spellStart"/>
+      <w:r>
+        <w:rPr>
+          <w:rFonts w:ascii="Calibri" w:eastAsia="Calibri" w:hAnsi="Calibri" w:cs="Calibri"/>
+          <w:color w:val="000000"/>
+          <w:rtl/>
+        </w:rPr>
+        <w:t>במדמ"ח</w:t>
+      </w:r>
+      <w:proofErr w:type="spellEnd"/>
+      <w:r>
+        <w:rPr>
+          <w:rFonts w:ascii="Calibri" w:eastAsia="Calibri" w:hAnsi="Calibri" w:cs="Calibri"/>
+          <w:color w:val="000000"/>
+          <w:rtl/>
+        </w:rPr>
+        <w:t xml:space="preserve"> ובהנדסת חשמל, ולכן הוגדר כי כאשר סטודנט מאחת הפקולטות רוצה להיכנס לחדר </w:t>
+      </w:r>
+      <w:proofErr w:type="spellStart"/>
+      <w:r>
+        <w:rPr>
+          <w:rFonts w:ascii="Calibri" w:eastAsia="Calibri" w:hAnsi="Calibri" w:cs="Calibri"/>
+          <w:color w:val="000000"/>
+          <w:rtl/>
+        </w:rPr>
+        <w:t>מסויים</w:t>
+      </w:r>
+      <w:proofErr w:type="spellEnd"/>
+      <w:r>
+        <w:rPr>
+          <w:rFonts w:ascii="Calibri" w:eastAsia="Calibri" w:hAnsi="Calibri" w:cs="Calibri"/>
+          <w:color w:val="000000"/>
+          <w:rtl/>
+        </w:rPr>
+        <w:t xml:space="preserve"> עליו לציית לכלל הבא:</w:t>
       </w:r>
       <w:r>
         <w:rPr>
@@ -3795,7 +4059,6 @@
           <w:rFonts w:ascii="Calibri" w:eastAsia="Calibri" w:hAnsi="Calibri" w:cs="Calibri"/>
           <w:b/>
           <w:color w:val="000000"/>
-          <w:highlight w:val="yellow"/>
           <w:rtl/>
         </w:rPr>
         <w:t>נכון</w:t>
@@ -3807,7 +4070,17 @@
           <w:color w:val="000000"/>
           <w:rtl/>
         </w:rPr>
-        <w:t xml:space="preserve"> / לא נכון</w:t>
+        <w:t xml:space="preserve"> / </w:t>
+      </w:r>
+      <w:r>
+        <w:rPr>
+          <w:rFonts w:ascii="Calibri" w:eastAsia="Calibri" w:hAnsi="Calibri" w:cs="Calibri"/>
+          <w:b/>
+          <w:color w:val="000000"/>
+          <w:highlight w:val="yellow"/>
+          <w:rtl/>
+        </w:rPr>
+        <w:t>לא נכון</w:t>
       </w:r>
       <w:r>
         <w:rPr>
@@ -3825,14 +4098,44 @@
         <w:spacing w:line="240" w:lineRule="auto"/>
         <w:ind w:left="720"/>
         <w:rPr>
+          <w:rFonts w:ascii="Calibri" w:eastAsia="Calibri" w:hAnsi="Calibri" w:cs="Calibri"/>
+          <w:b/>
+          <w:color w:val="000000"/>
+          <w:u w:val="single"/>
+          <w:rtl/>
+          <w:lang w:val="en-US"/>
+        </w:rPr>
+      </w:pPr>
+      <w:r>
+        <w:rPr>
+          <w:rFonts w:ascii="Calibri" w:eastAsia="Calibri" w:hAnsi="Calibri" w:cs="Calibri" w:hint="cs"/>
+          <w:bCs/>
+          <w:color w:val="000000"/>
+          <w:u w:val="single"/>
+          <w:rtl/>
+        </w:rPr>
+        <w:t>הסבר:</w:t>
+      </w:r>
+      <w:r>
+        <w:rPr>
+          <w:rFonts w:ascii="Calibri" w:eastAsia="Calibri" w:hAnsi="Calibri" w:cs="Calibri" w:hint="cs"/>
+          <w:bCs/>
+          <w:color w:val="000000"/>
+          <w:u w:val="single"/>
+          <w:rtl/>
+        </w:rPr>
+        <w:t xml:space="preserve"> </w:t>
+      </w:r>
+      <w:r>
+        <w:rPr>
           <w:rFonts w:ascii="Calibri" w:eastAsia="Calibri" w:hAnsi="Calibri" w:cs="Calibri" w:hint="cs"/>
           <w:b/>
           <w:color w:val="000000"/>
           <w:u w:val="single"/>
           <w:rtl/>
-          <w:lang w:val="en-US"/>
-        </w:rPr>
-      </w:pPr>
+        </w:rPr>
+        <w:t>תחת ההנחה שאין</w:t>
+      </w:r>
       <w:r>
         <w:rPr>
           <w:rFonts w:ascii="Calibri" w:eastAsia="Calibri" w:hAnsi="Calibri" w:cs="Calibri" w:hint="cs"/>
@@ -3841,7 +4144,7 @@
           <w:u w:val="single"/>
           <w:rtl/>
         </w:rPr>
-        <w:t xml:space="preserve">הסבר: </w:t>
+        <w:t xml:space="preserve"> </w:t>
       </w:r>
       <w:r>
         <w:rPr>
@@ -3889,13 +4192,13 @@
       <w:r>
         <w:rPr>
           <w:rFonts w:ascii="Calibri" w:eastAsia="Calibri" w:hAnsi="Calibri" w:cs="Calibri" w:hint="cs"/>
-          <w:b/>
-          <w:color w:val="000000"/>
-          <w:u w:val="single"/>
-          <w:rtl/>
-          <w:lang w:val="en-US"/>
-        </w:rPr>
-        <w:t xml:space="preserve">יכול להיגרם </w:t>
+          <w:bCs/>
+          <w:color w:val="000000"/>
+          <w:u w:val="single"/>
+          <w:rtl/>
+          <w:lang w:val="en-US"/>
+        </w:rPr>
+        <w:t xml:space="preserve">לא </w:t>
       </w:r>
       <w:r>
         <w:rPr>
@@ -3906,7 +4209,7 @@
           <w:rtl/>
           <w:lang w:val="en-US"/>
         </w:rPr>
-        <w:t>מצב שבו ש</w:t>
+        <w:t xml:space="preserve">יכול להיגרם </w:t>
       </w:r>
       <w:r>
         <w:rPr>
@@ -3917,7 +4220,7 @@
           <w:rtl/>
           <w:lang w:val="en-US"/>
         </w:rPr>
-        <w:t>ני</w:t>
+        <w:t>מצב שבו ש</w:t>
       </w:r>
       <w:r>
         <w:rPr>
@@ -3928,7 +4231,29 @@
           <w:rtl/>
           <w:lang w:val="en-US"/>
         </w:rPr>
+        <w:t>ני</w:t>
+      </w:r>
+      <w:r>
+        <w:rPr>
+          <w:rFonts w:ascii="Calibri" w:eastAsia="Calibri" w:hAnsi="Calibri" w:cs="Calibri" w:hint="cs"/>
+          <w:b/>
+          <w:color w:val="000000"/>
+          <w:u w:val="single"/>
+          <w:rtl/>
+          <w:lang w:val="en-US"/>
+        </w:rPr>
         <w:t>ים מגיעים במקביל, שניהם רואים שהחדר ריק ונכנסים יחד.</w:t>
+      </w:r>
+      <w:r>
+        <w:rPr>
+          <w:rFonts w:ascii="Calibri" w:eastAsia="Calibri" w:hAnsi="Calibri" w:cs="Calibri" w:hint="cs"/>
+          <w:b/>
+          <w:color w:val="000000"/>
+          <w:u w:val="single"/>
+          <w:rtl/>
+          <w:lang w:val="en-US"/>
+        </w:rPr>
+        <w:t xml:space="preserve"> </w:t>
       </w:r>
     </w:p>
     <w:p>
@@ -4011,7 +4336,43 @@
           <w:color w:val="000000"/>
           <w:rtl/>
         </w:rPr>
-        <w:t xml:space="preserve"> סטודנטי פקולטה אחת עלולים להרעיב (כניסת) סטודנטי פקולטה אחרת: </w:t>
+        <w:t xml:space="preserve"> </w:t>
+      </w:r>
+      <w:proofErr w:type="spellStart"/>
+      <w:r>
+        <w:rPr>
+          <w:rFonts w:ascii="Calibri" w:eastAsia="Calibri" w:hAnsi="Calibri" w:cs="Calibri"/>
+          <w:color w:val="000000"/>
+          <w:rtl/>
+        </w:rPr>
+        <w:t>סטודנטי</w:t>
+      </w:r>
+      <w:proofErr w:type="spellEnd"/>
+      <w:r>
+        <w:rPr>
+          <w:rFonts w:ascii="Calibri" w:eastAsia="Calibri" w:hAnsi="Calibri" w:cs="Calibri"/>
+          <w:color w:val="000000"/>
+          <w:rtl/>
+        </w:rPr>
+        <w:t xml:space="preserve"> פקולטה אחת עלולים להרעיב (כניסת) </w:t>
+      </w:r>
+      <w:proofErr w:type="spellStart"/>
+      <w:r>
+        <w:rPr>
+          <w:rFonts w:ascii="Calibri" w:eastAsia="Calibri" w:hAnsi="Calibri" w:cs="Calibri"/>
+          <w:color w:val="000000"/>
+          <w:rtl/>
+        </w:rPr>
+        <w:t>סטודנטי</w:t>
+      </w:r>
+      <w:proofErr w:type="spellEnd"/>
+      <w:r>
+        <w:rPr>
+          <w:rFonts w:ascii="Calibri" w:eastAsia="Calibri" w:hAnsi="Calibri" w:cs="Calibri"/>
+          <w:color w:val="000000"/>
+          <w:rtl/>
+        </w:rPr>
+        <w:t xml:space="preserve"> פקולטה אחרת: </w:t>
       </w:r>
       <w:r>
         <w:rPr>
@@ -4193,7 +4554,25 @@
           <w:color w:val="000000"/>
           <w:rtl/>
         </w:rPr>
-        <w:t xml:space="preserve"> מייצגים את הפקולטה להנדסת חשמל ומדמ״ח, בהתאמה.</w:t>
+        <w:t xml:space="preserve"> מייצגים את הפקולטה להנדסת חשמל </w:t>
+      </w:r>
+      <w:proofErr w:type="spellStart"/>
+      <w:r>
+        <w:rPr>
+          <w:rFonts w:ascii="Calibri" w:eastAsia="Calibri" w:hAnsi="Calibri" w:cs="Calibri"/>
+          <w:color w:val="000000"/>
+          <w:rtl/>
+        </w:rPr>
+        <w:t>ומדמ״ח</w:t>
+      </w:r>
+      <w:proofErr w:type="spellEnd"/>
+      <w:r>
+        <w:rPr>
+          <w:rFonts w:ascii="Calibri" w:eastAsia="Calibri" w:hAnsi="Calibri" w:cs="Calibri"/>
+          <w:color w:val="000000"/>
+          <w:rtl/>
+        </w:rPr>
+        <w:t>, בהתאמה.</w:t>
       </w:r>
     </w:p>
     <w:p>
@@ -4471,7 +4850,23 @@
                 <w:rFonts w:ascii="Calibri" w:eastAsia="Calibri" w:hAnsi="Calibri" w:cs="Calibri"/>
                 <w:color w:val="000000"/>
               </w:rPr>
-              <w:t>#include &lt;pthread.h&gt;</w:t>
+              <w:t>#include &lt;</w:t>
+            </w:r>
+            <w:proofErr w:type="spellStart"/>
+            <w:r>
+              <w:rPr>
+                <w:rFonts w:ascii="Calibri" w:eastAsia="Calibri" w:hAnsi="Calibri" w:cs="Calibri"/>
+                <w:color w:val="000000"/>
+              </w:rPr>
+              <w:t>pthread.h</w:t>
+            </w:r>
+            <w:proofErr w:type="spellEnd"/>
+            <w:r>
+              <w:rPr>
+                <w:rFonts w:ascii="Calibri" w:eastAsia="Calibri" w:hAnsi="Calibri" w:cs="Calibri"/>
+                <w:color w:val="000000"/>
+              </w:rPr>
+              <w:t>&gt;</w:t>
             </w:r>
           </w:p>
           <w:p>
@@ -4513,12 +4908,21 @@
                 <w:szCs w:val="24"/>
               </w:rPr>
             </w:pPr>
-            <w:r>
-              <w:rPr>
-                <w:rFonts w:ascii="Calibri" w:eastAsia="Calibri" w:hAnsi="Calibri" w:cs="Calibri"/>
-                <w:color w:val="000000"/>
-              </w:rPr>
-              <w:t>mutex_t global;</w:t>
+            <w:proofErr w:type="spellStart"/>
+            <w:r>
+              <w:rPr>
+                <w:rFonts w:ascii="Calibri" w:eastAsia="Calibri" w:hAnsi="Calibri" w:cs="Calibri"/>
+                <w:color w:val="000000"/>
+              </w:rPr>
+              <w:t>mutex_t</w:t>
+            </w:r>
+            <w:proofErr w:type="spellEnd"/>
+            <w:r>
+              <w:rPr>
+                <w:rFonts w:ascii="Calibri" w:eastAsia="Calibri" w:hAnsi="Calibri" w:cs="Calibri"/>
+                <w:color w:val="000000"/>
+              </w:rPr>
+              <w:t xml:space="preserve"> global;</w:t>
             </w:r>
           </w:p>
           <w:p>
@@ -4581,7 +4985,22 @@
                 <w:color w:val="000000"/>
               </w:rPr>
               <w:tab/>
-              <w:t>mutex_lock(&amp;global);</w:t>
+            </w:r>
+            <w:proofErr w:type="spellStart"/>
+            <w:r>
+              <w:rPr>
+                <w:rFonts w:ascii="Calibri" w:eastAsia="Calibri" w:hAnsi="Calibri" w:cs="Calibri"/>
+                <w:color w:val="000000"/>
+              </w:rPr>
+              <w:t>mutex_lock</w:t>
+            </w:r>
+            <w:proofErr w:type="spellEnd"/>
+            <w:r>
+              <w:rPr>
+                <w:rFonts w:ascii="Calibri" w:eastAsia="Calibri" w:hAnsi="Calibri" w:cs="Calibri"/>
+                <w:color w:val="000000"/>
+              </w:rPr>
+              <w:t>(&amp;global);</w:t>
             </w:r>
           </w:p>
           <w:p>
@@ -4619,7 +5038,22 @@
                 <w:color w:val="000000"/>
               </w:rPr>
               <w:tab/>
-              <w:t>mutex_unlock(&amp;global);</w:t>
+            </w:r>
+            <w:proofErr w:type="spellStart"/>
+            <w:r>
+              <w:rPr>
+                <w:rFonts w:ascii="Calibri" w:eastAsia="Calibri" w:hAnsi="Calibri" w:cs="Calibri"/>
+                <w:color w:val="000000"/>
+              </w:rPr>
+              <w:t>mutex_unlock</w:t>
+            </w:r>
+            <w:proofErr w:type="spellEnd"/>
+            <w:r>
+              <w:rPr>
+                <w:rFonts w:ascii="Calibri" w:eastAsia="Calibri" w:hAnsi="Calibri" w:cs="Calibri"/>
+                <w:color w:val="000000"/>
+              </w:rPr>
+              <w:t>(&amp;global);</w:t>
             </w:r>
           </w:p>
           <w:p>
@@ -4903,7 +5337,22 @@
                 <w:color w:val="000000"/>
               </w:rPr>
               <w:tab/>
-              <w:t>mutex_lock(&amp;global);</w:t>
+            </w:r>
+            <w:proofErr w:type="spellStart"/>
+            <w:r>
+              <w:rPr>
+                <w:rFonts w:ascii="Calibri" w:eastAsia="Calibri" w:hAnsi="Calibri" w:cs="Calibri"/>
+                <w:color w:val="000000"/>
+              </w:rPr>
+              <w:t>mutex_lock</w:t>
+            </w:r>
+            <w:proofErr w:type="spellEnd"/>
+            <w:r>
+              <w:rPr>
+                <w:rFonts w:ascii="Calibri" w:eastAsia="Calibri" w:hAnsi="Calibri" w:cs="Calibri"/>
+                <w:color w:val="000000"/>
+              </w:rPr>
+              <w:t>(&amp;global);</w:t>
             </w:r>
           </w:p>
           <w:p>
@@ -4948,7 +5397,22 @@
                 <w:color w:val="000000"/>
               </w:rPr>
               <w:tab/>
-              <w:t>mutex_unlock(&amp;global);</w:t>
+            </w:r>
+            <w:proofErr w:type="spellStart"/>
+            <w:r>
+              <w:rPr>
+                <w:rFonts w:ascii="Calibri" w:eastAsia="Calibri" w:hAnsi="Calibri" w:cs="Calibri"/>
+                <w:color w:val="000000"/>
+              </w:rPr>
+              <w:t>mutex_unlock</w:t>
+            </w:r>
+            <w:proofErr w:type="spellEnd"/>
+            <w:r>
+              <w:rPr>
+                <w:rFonts w:ascii="Calibri" w:eastAsia="Calibri" w:hAnsi="Calibri" w:cs="Calibri"/>
+                <w:color w:val="000000"/>
+              </w:rPr>
+              <w:t>(&amp;global);</w:t>
             </w:r>
           </w:p>
           <w:p>
@@ -5000,7 +5464,22 @@
                 <w:color w:val="000000"/>
               </w:rPr>
               <w:tab/>
-              <w:t>mutex_lock(&amp;global);</w:t>
+            </w:r>
+            <w:proofErr w:type="spellStart"/>
+            <w:r>
+              <w:rPr>
+                <w:rFonts w:ascii="Calibri" w:eastAsia="Calibri" w:hAnsi="Calibri" w:cs="Calibri"/>
+                <w:color w:val="000000"/>
+              </w:rPr>
+              <w:t>mutex_lock</w:t>
+            </w:r>
+            <w:proofErr w:type="spellEnd"/>
+            <w:r>
+              <w:rPr>
+                <w:rFonts w:ascii="Calibri" w:eastAsia="Calibri" w:hAnsi="Calibri" w:cs="Calibri"/>
+                <w:color w:val="000000"/>
+              </w:rPr>
+              <w:t>(&amp;global);</w:t>
             </w:r>
           </w:p>
           <w:p>
@@ -5064,7 +5543,22 @@
                 <w:color w:val="000000"/>
               </w:rPr>
               <w:tab/>
-              <w:t>mutex_unlock(&amp;global);</w:t>
+            </w:r>
+            <w:proofErr w:type="spellStart"/>
+            <w:r>
+              <w:rPr>
+                <w:rFonts w:ascii="Calibri" w:eastAsia="Calibri" w:hAnsi="Calibri" w:cs="Calibri"/>
+                <w:color w:val="000000"/>
+              </w:rPr>
+              <w:t>mutex_unlock</w:t>
+            </w:r>
+            <w:proofErr w:type="spellEnd"/>
+            <w:r>
+              <w:rPr>
+                <w:rFonts w:ascii="Calibri" w:eastAsia="Calibri" w:hAnsi="Calibri" w:cs="Calibri"/>
+                <w:color w:val="000000"/>
+              </w:rPr>
+              <w:t>(&amp;global);</w:t>
             </w:r>
           </w:p>
           <w:p>
@@ -5109,9 +5603,10 @@
     </w:p>
     <w:p>
       <w:pPr>
+        <w:pStyle w:val="ListParagraph"/>
         <w:numPr>
           <w:ilvl w:val="0"/>
-          <w:numId w:val="4"/>
+          <w:numId w:val="1"/>
         </w:numPr>
         <w:bidi/>
         <w:spacing w:line="240" w:lineRule="auto"/>
@@ -5219,6 +5714,7 @@
           <w:color w:val="000000"/>
           <w:rtl/>
         </w:rPr>
+        <w:lastRenderedPageBreak/>
         <w:t xml:space="preserve">קיימת בעיית נכונות עקב </w:t>
       </w:r>
       <w:r>
@@ -5259,13 +5755,31 @@
         </w:rPr>
         <w:t xml:space="preserve">קיימת בעיית </w:t>
       </w:r>
+      <w:proofErr w:type="spellStart"/>
       <w:r>
         <w:rPr>
           <w:rFonts w:ascii="Calibri" w:eastAsia="Calibri" w:hAnsi="Calibri" w:cs="Calibri"/>
           <w:color w:val="000000"/>
         </w:rPr>
-        <w:t>DeadLock / Livelock</w:t>
-      </w:r>
+        <w:t>DeadLock</w:t>
+      </w:r>
+      <w:proofErr w:type="spellEnd"/>
+      <w:r>
+        <w:rPr>
+          <w:rFonts w:ascii="Calibri" w:eastAsia="Calibri" w:hAnsi="Calibri" w:cs="Calibri"/>
+          <w:color w:val="000000"/>
+        </w:rPr>
+        <w:t xml:space="preserve"> / </w:t>
+      </w:r>
+      <w:proofErr w:type="spellStart"/>
+      <w:r>
+        <w:rPr>
+          <w:rFonts w:ascii="Calibri" w:eastAsia="Calibri" w:hAnsi="Calibri" w:cs="Calibri"/>
+          <w:color w:val="000000"/>
+        </w:rPr>
+        <w:t>Livelock</w:t>
+      </w:r>
+      <w:proofErr w:type="spellEnd"/>
       <w:r>
         <w:rPr>
           <w:rFonts w:ascii="Calibri" w:eastAsia="Calibri" w:hAnsi="Calibri" w:cs="Calibri"/>
@@ -5287,14 +5801,14 @@
         <w:rPr>
           <w:rFonts w:ascii="Calibri" w:eastAsia="Calibri" w:hAnsi="Calibri" w:cs="Calibri"/>
           <w:color w:val="000000"/>
-          <w:highlight w:val="green"/>
+          <w:highlight w:val="yellow"/>
         </w:rPr>
       </w:pPr>
       <w:r>
         <w:rPr>
           <w:rFonts w:ascii="Calibri" w:eastAsia="Calibri" w:hAnsi="Calibri" w:cs="Calibri"/>
           <w:color w:val="000000"/>
-          <w:highlight w:val="green"/>
+          <w:highlight w:val="yellow"/>
           <w:rtl/>
         </w:rPr>
         <w:t>הקוד משתמש ב-</w:t>
@@ -5303,7 +5817,7 @@
         <w:rPr>
           <w:rFonts w:ascii="Calibri" w:eastAsia="Calibri" w:hAnsi="Calibri" w:cs="Calibri"/>
           <w:color w:val="000000"/>
-          <w:highlight w:val="green"/>
+          <w:highlight w:val="yellow"/>
         </w:rPr>
         <w:t>Busy Wait</w:t>
       </w:r>
@@ -5311,7 +5825,7 @@
         <w:rPr>
           <w:rFonts w:ascii="Calibri" w:eastAsia="Calibri" w:hAnsi="Calibri" w:cs="Calibri"/>
           <w:color w:val="000000"/>
-          <w:highlight w:val="green"/>
+          <w:highlight w:val="yellow"/>
           <w:rtl/>
         </w:rPr>
         <w:t xml:space="preserve"> שפוגע בנצילות המעבד.</w:t>
@@ -5339,7 +5853,6 @@
           <w:highlight w:val="yellow"/>
           <w:rtl/>
         </w:rPr>
-        <w:lastRenderedPageBreak/>
         <w:t>הקוד מפר את כלל הכניסה לחדר (שהוגדר בתחילת השאלה).</w:t>
       </w:r>
     </w:p>
@@ -5420,6 +5933,42 @@
           <w:rtl/>
           <w:lang w:val="en-US"/>
         </w:rPr>
+        <w:t xml:space="preserve">תשובה ג': יש לולאת </w:t>
+      </w:r>
+      <w:r>
+        <w:rPr>
+          <w:u w:val="single"/>
+          <w:lang w:val="en-US"/>
+        </w:rPr>
+        <w:t>while</w:t>
+      </w:r>
+      <w:r>
+        <w:rPr>
+          <w:rFonts w:hint="cs"/>
+          <w:u w:val="single"/>
+          <w:rtl/>
+          <w:lang w:val="en-US"/>
+        </w:rPr>
+        <w:t xml:space="preserve"> שבכל פעם בודקת האם התנאי מתקיים ואם לא מוציאה עצמה להמתנה לזמן קבוע במקום לבדוק האם התנאי מתקיים פעם אחת בלבד ולחכות לסינגל מתאים.</w:t>
+      </w:r>
+    </w:p>
+    <w:p>
+      <w:pPr>
+        <w:bidi/>
+        <w:spacing w:line="240" w:lineRule="auto"/>
+        <w:rPr>
+          <w:u w:val="single"/>
+          <w:rtl/>
+          <w:lang w:val="en-US"/>
+        </w:rPr>
+      </w:pPr>
+      <w:r>
+        <w:rPr>
+          <w:rFonts w:hint="cs"/>
+          <w:u w:val="single"/>
+          <w:rtl/>
+          <w:lang w:val="en-US"/>
+        </w:rPr>
         <w:t>תשובה</w:t>
       </w:r>
       <w:r>
@@ -5500,7 +6049,7 @@
         <w:spacing w:line="240" w:lineRule="auto"/>
         <w:jc w:val="right"/>
         <w:rPr>
-          <w:rFonts w:ascii="Times New Roman" w:eastAsia="Times New Roman" w:hAnsi="Times New Roman" w:cs="Times New Roman" w:hint="cs"/>
+          <w:rFonts w:ascii="Times New Roman" w:eastAsia="Times New Roman" w:hAnsi="Times New Roman" w:cs="Times New Roman"/>
           <w:sz w:val="24"/>
           <w:szCs w:val="24"/>
           <w:u w:val="single"/>
@@ -6041,12 +6590,37 @@
                 <w:szCs w:val="24"/>
               </w:rPr>
             </w:pPr>
-            <w:r>
-              <w:rPr>
-                <w:rFonts w:ascii="Calibri" w:eastAsia="Calibri" w:hAnsi="Calibri" w:cs="Calibri"/>
-                <w:color w:val="000000"/>
-              </w:rPr>
-              <w:t xml:space="preserve">cond_t conds[2]; </w:t>
+            <w:proofErr w:type="spellStart"/>
+            <w:r>
+              <w:rPr>
+                <w:rFonts w:ascii="Calibri" w:eastAsia="Calibri" w:hAnsi="Calibri" w:cs="Calibri"/>
+                <w:color w:val="000000"/>
+              </w:rPr>
+              <w:t>cond_t</w:t>
+            </w:r>
+            <w:proofErr w:type="spellEnd"/>
+            <w:r>
+              <w:rPr>
+                <w:rFonts w:ascii="Calibri" w:eastAsia="Calibri" w:hAnsi="Calibri" w:cs="Calibri"/>
+                <w:color w:val="000000"/>
+              </w:rPr>
+              <w:t xml:space="preserve"> </w:t>
+            </w:r>
+            <w:proofErr w:type="spellStart"/>
+            <w:r>
+              <w:rPr>
+                <w:rFonts w:ascii="Calibri" w:eastAsia="Calibri" w:hAnsi="Calibri" w:cs="Calibri"/>
+                <w:color w:val="000000"/>
+              </w:rPr>
+              <w:t>conds</w:t>
+            </w:r>
+            <w:proofErr w:type="spellEnd"/>
+            <w:r>
+              <w:rPr>
+                <w:rFonts w:ascii="Calibri" w:eastAsia="Calibri" w:hAnsi="Calibri" w:cs="Calibri"/>
+                <w:color w:val="000000"/>
+              </w:rPr>
+              <w:t xml:space="preserve">[2]; </w:t>
             </w:r>
             <w:r>
               <w:rPr>
@@ -6073,12 +6647,21 @@
                 <w:szCs w:val="24"/>
               </w:rPr>
             </w:pPr>
-            <w:r>
-              <w:rPr>
-                <w:rFonts w:ascii="Calibri" w:eastAsia="Calibri" w:hAnsi="Calibri" w:cs="Calibri"/>
-                <w:color w:val="000000"/>
-              </w:rPr>
-              <w:t>mutex_t global;</w:t>
+            <w:proofErr w:type="spellStart"/>
+            <w:r>
+              <w:rPr>
+                <w:rFonts w:ascii="Calibri" w:eastAsia="Calibri" w:hAnsi="Calibri" w:cs="Calibri"/>
+                <w:color w:val="000000"/>
+              </w:rPr>
+              <w:t>mutex_t</w:t>
+            </w:r>
+            <w:proofErr w:type="spellEnd"/>
+            <w:r>
+              <w:rPr>
+                <w:rFonts w:ascii="Calibri" w:eastAsia="Calibri" w:hAnsi="Calibri" w:cs="Calibri"/>
+                <w:color w:val="000000"/>
+              </w:rPr>
+              <w:t xml:space="preserve"> global;</w:t>
             </w:r>
           </w:p>
           <w:p>
@@ -6130,7 +6713,22 @@
                 <w:color w:val="000000"/>
               </w:rPr>
               <w:tab/>
-              <w:t>mutex_lock(&amp;global);</w:t>
+            </w:r>
+            <w:proofErr w:type="spellStart"/>
+            <w:r>
+              <w:rPr>
+                <w:rFonts w:ascii="Calibri" w:eastAsia="Calibri" w:hAnsi="Calibri" w:cs="Calibri"/>
+                <w:color w:val="000000"/>
+              </w:rPr>
+              <w:t>mutex_lock</w:t>
+            </w:r>
+            <w:proofErr w:type="spellEnd"/>
+            <w:r>
+              <w:rPr>
+                <w:rFonts w:ascii="Calibri" w:eastAsia="Calibri" w:hAnsi="Calibri" w:cs="Calibri"/>
+                <w:color w:val="000000"/>
+              </w:rPr>
+              <w:t>(&amp;global);</w:t>
             </w:r>
           </w:p>
           <w:p>
@@ -6194,7 +6792,38 @@
                 <w:color w:val="000000"/>
               </w:rPr>
               <w:tab/>
-              <w:t>cond_wait(&amp;conds[faculty] , &amp;global);</w:t>
+            </w:r>
+            <w:proofErr w:type="spellStart"/>
+            <w:r>
+              <w:rPr>
+                <w:rFonts w:ascii="Calibri" w:eastAsia="Calibri" w:hAnsi="Calibri" w:cs="Calibri"/>
+                <w:color w:val="000000"/>
+              </w:rPr>
+              <w:t>cond_wait</w:t>
+            </w:r>
+            <w:proofErr w:type="spellEnd"/>
+            <w:r>
+              <w:rPr>
+                <w:rFonts w:ascii="Calibri" w:eastAsia="Calibri" w:hAnsi="Calibri" w:cs="Calibri"/>
+                <w:color w:val="000000"/>
+              </w:rPr>
+              <w:t>(&amp;</w:t>
+            </w:r>
+            <w:proofErr w:type="spellStart"/>
+            <w:r>
+              <w:rPr>
+                <w:rFonts w:ascii="Calibri" w:eastAsia="Calibri" w:hAnsi="Calibri" w:cs="Calibri"/>
+                <w:color w:val="000000"/>
+              </w:rPr>
+              <w:t>conds</w:t>
+            </w:r>
+            <w:proofErr w:type="spellEnd"/>
+            <w:r>
+              <w:rPr>
+                <w:rFonts w:ascii="Calibri" w:eastAsia="Calibri" w:hAnsi="Calibri" w:cs="Calibri"/>
+                <w:color w:val="000000"/>
+              </w:rPr>
+              <w:t>[faculty] , &amp;global);</w:t>
             </w:r>
           </w:p>
           <w:p>
@@ -6232,7 +6861,22 @@
                 <w:color w:val="000000"/>
               </w:rPr>
               <w:tab/>
-              <w:t>mutex_unlock(&amp;global);</w:t>
+            </w:r>
+            <w:proofErr w:type="spellStart"/>
+            <w:r>
+              <w:rPr>
+                <w:rFonts w:ascii="Calibri" w:eastAsia="Calibri" w:hAnsi="Calibri" w:cs="Calibri"/>
+                <w:color w:val="000000"/>
+              </w:rPr>
+              <w:t>mutex_unlock</w:t>
+            </w:r>
+            <w:proofErr w:type="spellEnd"/>
+            <w:r>
+              <w:rPr>
+                <w:rFonts w:ascii="Calibri" w:eastAsia="Calibri" w:hAnsi="Calibri" w:cs="Calibri"/>
+                <w:color w:val="000000"/>
+              </w:rPr>
+              <w:t>(&amp;global);</w:t>
             </w:r>
           </w:p>
           <w:p>
@@ -6302,7 +6946,22 @@
                 <w:color w:val="000000"/>
               </w:rPr>
               <w:tab/>
-              <w:t>mutex_lock(&amp;global);</w:t>
+            </w:r>
+            <w:proofErr w:type="spellStart"/>
+            <w:r>
+              <w:rPr>
+                <w:rFonts w:ascii="Calibri" w:eastAsia="Calibri" w:hAnsi="Calibri" w:cs="Calibri"/>
+                <w:color w:val="000000"/>
+              </w:rPr>
+              <w:t>mutex_lock</w:t>
+            </w:r>
+            <w:proofErr w:type="spellEnd"/>
+            <w:r>
+              <w:rPr>
+                <w:rFonts w:ascii="Calibri" w:eastAsia="Calibri" w:hAnsi="Calibri" w:cs="Calibri"/>
+                <w:color w:val="000000"/>
+              </w:rPr>
+              <w:t>(&amp;global);</w:t>
             </w:r>
           </w:p>
           <w:p>
@@ -6359,7 +7018,38 @@
                 <w:color w:val="000000"/>
               </w:rPr>
               <w:tab/>
-              <w:t>cond_broadcast(&amp;conds[other]);</w:t>
+            </w:r>
+            <w:proofErr w:type="spellStart"/>
+            <w:r>
+              <w:rPr>
+                <w:rFonts w:ascii="Calibri" w:eastAsia="Calibri" w:hAnsi="Calibri" w:cs="Calibri"/>
+                <w:color w:val="000000"/>
+              </w:rPr>
+              <w:t>cond_broadcast</w:t>
+            </w:r>
+            <w:proofErr w:type="spellEnd"/>
+            <w:r>
+              <w:rPr>
+                <w:rFonts w:ascii="Calibri" w:eastAsia="Calibri" w:hAnsi="Calibri" w:cs="Calibri"/>
+                <w:color w:val="000000"/>
+              </w:rPr>
+              <w:t>(&amp;</w:t>
+            </w:r>
+            <w:proofErr w:type="spellStart"/>
+            <w:r>
+              <w:rPr>
+                <w:rFonts w:ascii="Calibri" w:eastAsia="Calibri" w:hAnsi="Calibri" w:cs="Calibri"/>
+                <w:color w:val="000000"/>
+              </w:rPr>
+              <w:t>conds</w:t>
+            </w:r>
+            <w:proofErr w:type="spellEnd"/>
+            <w:r>
+              <w:rPr>
+                <w:rFonts w:ascii="Calibri" w:eastAsia="Calibri" w:hAnsi="Calibri" w:cs="Calibri"/>
+                <w:color w:val="000000"/>
+              </w:rPr>
+              <w:t>[other]);</w:t>
             </w:r>
           </w:p>
           <w:p>
@@ -6378,7 +7068,22 @@
                 <w:color w:val="000000"/>
               </w:rPr>
               <w:tab/>
-              <w:t>mutex_unlock(&amp;global);</w:t>
+            </w:r>
+            <w:proofErr w:type="spellStart"/>
+            <w:r>
+              <w:rPr>
+                <w:rFonts w:ascii="Calibri" w:eastAsia="Calibri" w:hAnsi="Calibri" w:cs="Calibri"/>
+                <w:color w:val="000000"/>
+              </w:rPr>
+              <w:t>mutex_unlock</w:t>
+            </w:r>
+            <w:proofErr w:type="spellEnd"/>
+            <w:r>
+              <w:rPr>
+                <w:rFonts w:ascii="Calibri" w:eastAsia="Calibri" w:hAnsi="Calibri" w:cs="Calibri"/>
+                <w:color w:val="000000"/>
+              </w:rPr>
+              <w:t>(&amp;global);</w:t>
             </w:r>
           </w:p>
           <w:p>
@@ -6429,14 +7134,33 @@
           <w:color w:val="000000"/>
           <w:rtl/>
         </w:rPr>
-        <w:t>אך דני (עתודאי במדמ"ח) טען שקוד זה גורם לחוטים להתעורר שלא לצורך ומיד לחזור למצב המתנה.</w:t>
-      </w:r>
-    </w:p>
-    <w:p>
-      <w:pPr>
+        <w:t xml:space="preserve">אך דני (עתודאי </w:t>
+      </w:r>
+      <w:proofErr w:type="spellStart"/>
+      <w:r>
+        <w:rPr>
+          <w:rFonts w:ascii="Calibri" w:eastAsia="Calibri" w:hAnsi="Calibri" w:cs="Calibri"/>
+          <w:color w:val="000000"/>
+          <w:rtl/>
+        </w:rPr>
+        <w:t>במדמ"ח</w:t>
+      </w:r>
+      <w:proofErr w:type="spellEnd"/>
+      <w:r>
+        <w:rPr>
+          <w:rFonts w:ascii="Calibri" w:eastAsia="Calibri" w:hAnsi="Calibri" w:cs="Calibri"/>
+          <w:color w:val="000000"/>
+          <w:rtl/>
+        </w:rPr>
+        <w:t>) טען שקוד זה גורם לחוטים להתעורר שלא לצורך ומיד לחזור למצב המתנה.</w:t>
+      </w:r>
+    </w:p>
+    <w:p>
+      <w:pPr>
+        <w:pStyle w:val="ListParagraph"/>
         <w:numPr>
           <w:ilvl w:val="0"/>
-          <w:numId w:val="3"/>
+          <w:numId w:val="1"/>
         </w:numPr>
         <w:bidi/>
         <w:spacing w:after="160" w:line="240" w:lineRule="auto"/>
@@ -6515,7 +7239,23 @@
           <w:u w:val="single"/>
           <w:lang w:val="en-US"/>
         </w:rPr>
-        <w:t>onArrival(0); // First student from ee enters.</w:t>
+        <w:t xml:space="preserve">onArrival(0); // First student from </w:t>
+      </w:r>
+      <w:proofErr w:type="spellStart"/>
+      <w:r>
+        <w:rPr>
+          <w:u w:val="single"/>
+          <w:lang w:val="en-US"/>
+        </w:rPr>
+        <w:t>ee</w:t>
+      </w:r>
+      <w:proofErr w:type="spellEnd"/>
+      <w:r>
+        <w:rPr>
+          <w:u w:val="single"/>
+          <w:lang w:val="en-US"/>
+        </w:rPr>
+        <w:t xml:space="preserve"> enters.</w:t>
       </w:r>
     </w:p>
     <w:p>
@@ -6533,7 +7273,23 @@
           <w:u w:val="single"/>
           <w:lang w:val="en-US"/>
         </w:rPr>
-        <w:t>onArrival(0); // Second student from ee enters.</w:t>
+        <w:t xml:space="preserve">onArrival(0); // Second student from </w:t>
+      </w:r>
+      <w:proofErr w:type="spellStart"/>
+      <w:r>
+        <w:rPr>
+          <w:u w:val="single"/>
+          <w:lang w:val="en-US"/>
+        </w:rPr>
+        <w:t>ee</w:t>
+      </w:r>
+      <w:proofErr w:type="spellEnd"/>
+      <w:r>
+        <w:rPr>
+          <w:u w:val="single"/>
+          <w:lang w:val="en-US"/>
+        </w:rPr>
+        <w:t xml:space="preserve"> enters.</w:t>
       </w:r>
     </w:p>
     <w:p>
@@ -6569,7 +7325,40 @@
           <w:u w:val="single"/>
           <w:lang w:val="en-US"/>
         </w:rPr>
-        <w:t>onLeave(0); // One of the students from ee leaves the room. When the code reach line 16 all three students from cs woke up and try to enter again but fail because there is one more student from ee inside.</w:t>
+        <w:lastRenderedPageBreak/>
+        <w:t xml:space="preserve">onLeave(0); // One of the students from </w:t>
+      </w:r>
+      <w:proofErr w:type="spellStart"/>
+      <w:r>
+        <w:rPr>
+          <w:u w:val="single"/>
+          <w:lang w:val="en-US"/>
+        </w:rPr>
+        <w:t>ee</w:t>
+      </w:r>
+      <w:proofErr w:type="spellEnd"/>
+      <w:r>
+        <w:rPr>
+          <w:u w:val="single"/>
+          <w:lang w:val="en-US"/>
+        </w:rPr>
+        <w:t xml:space="preserve"> leaves the room. When the code reach line 16 all three students from cs woke up and try to enter again but fail because there is one more student from </w:t>
+      </w:r>
+      <w:proofErr w:type="spellStart"/>
+      <w:r>
+        <w:rPr>
+          <w:u w:val="single"/>
+          <w:lang w:val="en-US"/>
+        </w:rPr>
+        <w:t>ee</w:t>
+      </w:r>
+      <w:proofErr w:type="spellEnd"/>
+      <w:r>
+        <w:rPr>
+          <w:u w:val="single"/>
+          <w:lang w:val="en-US"/>
+        </w:rPr>
+        <w:t xml:space="preserve"> inside.</w:t>
       </w:r>
     </w:p>
     <w:p>
@@ -6593,9 +7382,10 @@
     </w:p>
     <w:p>
       <w:pPr>
+        <w:pStyle w:val="ListParagraph"/>
         <w:numPr>
           <w:ilvl w:val="0"/>
-          <w:numId w:val="5"/>
+          <w:numId w:val="1"/>
         </w:numPr>
         <w:bidi/>
         <w:spacing w:after="160" w:line="240" w:lineRule="auto"/>
@@ -6613,7 +7403,6 @@
           <w:color w:val="000000"/>
           <w:rtl/>
         </w:rPr>
-        <w:lastRenderedPageBreak/>
         <w:t xml:space="preserve">(8 נק') </w:t>
       </w:r>
       <w:r>
@@ -7189,12 +7978,37 @@
                 <w:szCs w:val="24"/>
               </w:rPr>
             </w:pPr>
-            <w:r>
-              <w:rPr>
-                <w:rFonts w:ascii="Calibri" w:eastAsia="Calibri" w:hAnsi="Calibri" w:cs="Calibri"/>
-                <w:color w:val="000000"/>
-              </w:rPr>
-              <w:t xml:space="preserve">cond_t conds[2]; </w:t>
+            <w:proofErr w:type="spellStart"/>
+            <w:r>
+              <w:rPr>
+                <w:rFonts w:ascii="Calibri" w:eastAsia="Calibri" w:hAnsi="Calibri" w:cs="Calibri"/>
+                <w:color w:val="000000"/>
+              </w:rPr>
+              <w:t>cond_t</w:t>
+            </w:r>
+            <w:proofErr w:type="spellEnd"/>
+            <w:r>
+              <w:rPr>
+                <w:rFonts w:ascii="Calibri" w:eastAsia="Calibri" w:hAnsi="Calibri" w:cs="Calibri"/>
+                <w:color w:val="000000"/>
+              </w:rPr>
+              <w:t xml:space="preserve"> </w:t>
+            </w:r>
+            <w:proofErr w:type="spellStart"/>
+            <w:r>
+              <w:rPr>
+                <w:rFonts w:ascii="Calibri" w:eastAsia="Calibri" w:hAnsi="Calibri" w:cs="Calibri"/>
+                <w:color w:val="000000"/>
+              </w:rPr>
+              <w:t>conds</w:t>
+            </w:r>
+            <w:proofErr w:type="spellEnd"/>
+            <w:r>
+              <w:rPr>
+                <w:rFonts w:ascii="Calibri" w:eastAsia="Calibri" w:hAnsi="Calibri" w:cs="Calibri"/>
+                <w:color w:val="000000"/>
+              </w:rPr>
+              <w:t xml:space="preserve">[2]; </w:t>
             </w:r>
             <w:r>
               <w:rPr>
@@ -7228,13 +8042,59 @@
                 <w:szCs w:val="24"/>
               </w:rPr>
             </w:pPr>
+            <w:proofErr w:type="spellStart"/>
             <w:r>
               <w:rPr>
                 <w:rFonts w:ascii="Calibri" w:eastAsia="Calibri" w:hAnsi="Calibri" w:cs="Calibri"/>
                 <w:b/>
                 <w:color w:val="000000"/>
               </w:rPr>
-              <w:t>mutex_t m_arrival, m_leave;</w:t>
+              <w:t>mutex_t</w:t>
+            </w:r>
+            <w:proofErr w:type="spellEnd"/>
+            <w:r>
+              <w:rPr>
+                <w:rFonts w:ascii="Calibri" w:eastAsia="Calibri" w:hAnsi="Calibri" w:cs="Calibri"/>
+                <w:b/>
+                <w:color w:val="000000"/>
+              </w:rPr>
+              <w:t xml:space="preserve"> </w:t>
+            </w:r>
+            <w:proofErr w:type="spellStart"/>
+            <w:r>
+              <w:rPr>
+                <w:rFonts w:ascii="Calibri" w:eastAsia="Calibri" w:hAnsi="Calibri" w:cs="Calibri"/>
+                <w:b/>
+                <w:color w:val="000000"/>
+              </w:rPr>
+              <w:t>m_arrival</w:t>
+            </w:r>
+            <w:proofErr w:type="spellEnd"/>
+            <w:r>
+              <w:rPr>
+                <w:rFonts w:ascii="Calibri" w:eastAsia="Calibri" w:hAnsi="Calibri" w:cs="Calibri"/>
+                <w:b/>
+                <w:color w:val="000000"/>
+              </w:rPr>
+              <w:t xml:space="preserve">, </w:t>
+            </w:r>
+            <w:proofErr w:type="spellStart"/>
+            <w:r>
+              <w:rPr>
+                <w:rFonts w:ascii="Calibri" w:eastAsia="Calibri" w:hAnsi="Calibri" w:cs="Calibri"/>
+                <w:b/>
+                <w:color w:val="000000"/>
+              </w:rPr>
+              <w:t>m_leave</w:t>
+            </w:r>
+            <w:proofErr w:type="spellEnd"/>
+            <w:r>
+              <w:rPr>
+                <w:rFonts w:ascii="Calibri" w:eastAsia="Calibri" w:hAnsi="Calibri" w:cs="Calibri"/>
+                <w:b/>
+                <w:color w:val="000000"/>
+              </w:rPr>
+              <w:t>;</w:t>
             </w:r>
             <w:r>
               <w:rPr>
@@ -7285,15 +8145,41 @@
                 <w:color w:val="000000"/>
               </w:rPr>
               <w:tab/>
+            </w:r>
+            <w:proofErr w:type="spellStart"/>
+            <w:r>
+              <w:rPr>
+                <w:rFonts w:ascii="Calibri" w:eastAsia="Calibri" w:hAnsi="Calibri" w:cs="Calibri"/>
+                <w:color w:val="000000"/>
+              </w:rPr>
               <w:t>mutex_lock</w:t>
             </w:r>
+            <w:proofErr w:type="spellEnd"/>
             <w:r>
               <w:rPr>
                 <w:rFonts w:ascii="Calibri" w:eastAsia="Calibri" w:hAnsi="Calibri" w:cs="Calibri"/>
                 <w:b/>
                 <w:color w:val="000000"/>
               </w:rPr>
-              <w:t>(&amp;m_arrival);</w:t>
+              <w:t>(&amp;</w:t>
+            </w:r>
+            <w:proofErr w:type="spellStart"/>
+            <w:r>
+              <w:rPr>
+                <w:rFonts w:ascii="Calibri" w:eastAsia="Calibri" w:hAnsi="Calibri" w:cs="Calibri"/>
+                <w:b/>
+                <w:color w:val="000000"/>
+              </w:rPr>
+              <w:t>m_arrival</w:t>
+            </w:r>
+            <w:proofErr w:type="spellEnd"/>
+            <w:r>
+              <w:rPr>
+                <w:rFonts w:ascii="Calibri" w:eastAsia="Calibri" w:hAnsi="Calibri" w:cs="Calibri"/>
+                <w:b/>
+                <w:color w:val="000000"/>
+              </w:rPr>
+              <w:t>);</w:t>
             </w:r>
           </w:p>
           <w:p>
@@ -7357,7 +8243,38 @@
                 <w:color w:val="000000"/>
               </w:rPr>
               <w:tab/>
-              <w:t xml:space="preserve">cond_wait(&amp;conds[faculty] , </w:t>
+            </w:r>
+            <w:proofErr w:type="spellStart"/>
+            <w:r>
+              <w:rPr>
+                <w:rFonts w:ascii="Calibri" w:eastAsia="Calibri" w:hAnsi="Calibri" w:cs="Calibri"/>
+                <w:color w:val="000000"/>
+              </w:rPr>
+              <w:t>cond_wait</w:t>
+            </w:r>
+            <w:proofErr w:type="spellEnd"/>
+            <w:r>
+              <w:rPr>
+                <w:rFonts w:ascii="Calibri" w:eastAsia="Calibri" w:hAnsi="Calibri" w:cs="Calibri"/>
+                <w:color w:val="000000"/>
+              </w:rPr>
+              <w:t>(&amp;</w:t>
+            </w:r>
+            <w:proofErr w:type="spellStart"/>
+            <w:r>
+              <w:rPr>
+                <w:rFonts w:ascii="Calibri" w:eastAsia="Calibri" w:hAnsi="Calibri" w:cs="Calibri"/>
+                <w:color w:val="000000"/>
+              </w:rPr>
+              <w:t>conds</w:t>
+            </w:r>
+            <w:proofErr w:type="spellEnd"/>
+            <w:r>
+              <w:rPr>
+                <w:rFonts w:ascii="Calibri" w:eastAsia="Calibri" w:hAnsi="Calibri" w:cs="Calibri"/>
+                <w:color w:val="000000"/>
+              </w:rPr>
+              <w:t xml:space="preserve">[faculty] , </w:t>
             </w:r>
             <w:r>
               <w:rPr>
@@ -7365,8 +8282,18 @@
                 <w:b/>
                 <w:color w:val="000000"/>
               </w:rPr>
-              <w:t>&amp;m_arrival</w:t>
-            </w:r>
+              <w:t>&amp;</w:t>
+            </w:r>
+            <w:proofErr w:type="spellStart"/>
+            <w:r>
+              <w:rPr>
+                <w:rFonts w:ascii="Calibri" w:eastAsia="Calibri" w:hAnsi="Calibri" w:cs="Calibri"/>
+                <w:b/>
+                <w:color w:val="000000"/>
+              </w:rPr>
+              <w:t>m_arrival</w:t>
+            </w:r>
+            <w:proofErr w:type="spellEnd"/>
             <w:r>
               <w:rPr>
                 <w:rFonts w:ascii="Calibri" w:eastAsia="Calibri" w:hAnsi="Calibri" w:cs="Calibri"/>
@@ -7398,7 +8325,25 @@
                 <w:b/>
                 <w:color w:val="000000"/>
               </w:rPr>
-              <w:t>int tmp = students[faculty];</w:t>
+              <w:t xml:space="preserve">int </w:t>
+            </w:r>
+            <w:proofErr w:type="spellStart"/>
+            <w:r>
+              <w:rPr>
+                <w:rFonts w:ascii="Calibri" w:eastAsia="Calibri" w:hAnsi="Calibri" w:cs="Calibri"/>
+                <w:b/>
+                <w:color w:val="000000"/>
+              </w:rPr>
+              <w:t>tmp</w:t>
+            </w:r>
+            <w:proofErr w:type="spellEnd"/>
+            <w:r>
+              <w:rPr>
+                <w:rFonts w:ascii="Calibri" w:eastAsia="Calibri" w:hAnsi="Calibri" w:cs="Calibri"/>
+                <w:b/>
+                <w:color w:val="000000"/>
+              </w:rPr>
+              <w:t xml:space="preserve"> = students[faculty];</w:t>
             </w:r>
           </w:p>
           <w:p>
@@ -7424,7 +8369,25 @@
                 <w:b/>
                 <w:color w:val="000000"/>
               </w:rPr>
-              <w:t>students[faculty] = tmp + 1;</w:t>
+              <w:t xml:space="preserve">students[faculty] = </w:t>
+            </w:r>
+            <w:proofErr w:type="spellStart"/>
+            <w:r>
+              <w:rPr>
+                <w:rFonts w:ascii="Calibri" w:eastAsia="Calibri" w:hAnsi="Calibri" w:cs="Calibri"/>
+                <w:b/>
+                <w:color w:val="000000"/>
+              </w:rPr>
+              <w:t>tmp</w:t>
+            </w:r>
+            <w:proofErr w:type="spellEnd"/>
+            <w:r>
+              <w:rPr>
+                <w:rFonts w:ascii="Calibri" w:eastAsia="Calibri" w:hAnsi="Calibri" w:cs="Calibri"/>
+                <w:b/>
+                <w:color w:val="000000"/>
+              </w:rPr>
+              <w:t xml:space="preserve"> + 1;</w:t>
             </w:r>
           </w:p>
           <w:p>
@@ -7443,15 +8406,41 @@
                 <w:color w:val="000000"/>
               </w:rPr>
               <w:tab/>
+            </w:r>
+            <w:proofErr w:type="spellStart"/>
+            <w:r>
+              <w:rPr>
+                <w:rFonts w:ascii="Calibri" w:eastAsia="Calibri" w:hAnsi="Calibri" w:cs="Calibri"/>
+                <w:color w:val="000000"/>
+              </w:rPr>
               <w:t>mutex_unlock</w:t>
             </w:r>
+            <w:proofErr w:type="spellEnd"/>
             <w:r>
               <w:rPr>
                 <w:rFonts w:ascii="Calibri" w:eastAsia="Calibri" w:hAnsi="Calibri" w:cs="Calibri"/>
                 <w:b/>
                 <w:color w:val="000000"/>
               </w:rPr>
-              <w:t>(&amp;m_arrival);</w:t>
+              <w:t>(&amp;</w:t>
+            </w:r>
+            <w:proofErr w:type="spellStart"/>
+            <w:r>
+              <w:rPr>
+                <w:rFonts w:ascii="Calibri" w:eastAsia="Calibri" w:hAnsi="Calibri" w:cs="Calibri"/>
+                <w:b/>
+                <w:color w:val="000000"/>
+              </w:rPr>
+              <w:t>m_arrival</w:t>
+            </w:r>
+            <w:proofErr w:type="spellEnd"/>
+            <w:r>
+              <w:rPr>
+                <w:rFonts w:ascii="Calibri" w:eastAsia="Calibri" w:hAnsi="Calibri" w:cs="Calibri"/>
+                <w:b/>
+                <w:color w:val="000000"/>
+              </w:rPr>
+              <w:t>);</w:t>
             </w:r>
           </w:p>
           <w:p>
@@ -7506,15 +8495,41 @@
                 <w:color w:val="000000"/>
               </w:rPr>
               <w:tab/>
+            </w:r>
+            <w:proofErr w:type="spellStart"/>
+            <w:r>
+              <w:rPr>
+                <w:rFonts w:ascii="Calibri" w:eastAsia="Calibri" w:hAnsi="Calibri" w:cs="Calibri"/>
+                <w:color w:val="000000"/>
+              </w:rPr>
               <w:t>mutex_lock</w:t>
             </w:r>
+            <w:proofErr w:type="spellEnd"/>
             <w:r>
               <w:rPr>
                 <w:rFonts w:ascii="Calibri" w:eastAsia="Calibri" w:hAnsi="Calibri" w:cs="Calibri"/>
                 <w:b/>
                 <w:color w:val="000000"/>
               </w:rPr>
-              <w:t>(&amp;m_leave);</w:t>
+              <w:t>(&amp;</w:t>
+            </w:r>
+            <w:proofErr w:type="spellStart"/>
+            <w:r>
+              <w:rPr>
+                <w:rFonts w:ascii="Calibri" w:eastAsia="Calibri" w:hAnsi="Calibri" w:cs="Calibri"/>
+                <w:b/>
+                <w:color w:val="000000"/>
+              </w:rPr>
+              <w:t>m_leave</w:t>
+            </w:r>
+            <w:proofErr w:type="spellEnd"/>
+            <w:r>
+              <w:rPr>
+                <w:rFonts w:ascii="Calibri" w:eastAsia="Calibri" w:hAnsi="Calibri" w:cs="Calibri"/>
+                <w:b/>
+                <w:color w:val="000000"/>
+              </w:rPr>
+              <w:t>);</w:t>
             </w:r>
             <w:r>
               <w:rPr>
@@ -7547,7 +8562,25 @@
                 <w:b/>
                 <w:color w:val="000000"/>
               </w:rPr>
-              <w:t>int tmp = students[faculty];</w:t>
+              <w:t xml:space="preserve">int </w:t>
+            </w:r>
+            <w:proofErr w:type="spellStart"/>
+            <w:r>
+              <w:rPr>
+                <w:rFonts w:ascii="Calibri" w:eastAsia="Calibri" w:hAnsi="Calibri" w:cs="Calibri"/>
+                <w:b/>
+                <w:color w:val="000000"/>
+              </w:rPr>
+              <w:t>tmp</w:t>
+            </w:r>
+            <w:proofErr w:type="spellEnd"/>
+            <w:r>
+              <w:rPr>
+                <w:rFonts w:ascii="Calibri" w:eastAsia="Calibri" w:hAnsi="Calibri" w:cs="Calibri"/>
+                <w:b/>
+                <w:color w:val="000000"/>
+              </w:rPr>
+              <w:t xml:space="preserve"> = students[faculty];</w:t>
             </w:r>
             <w:r>
               <w:rPr>
@@ -7571,7 +8604,25 @@
                 <w:b/>
                 <w:color w:val="000000"/>
               </w:rPr>
-              <w:t>students[faculty] = tmp – 1;</w:t>
+              <w:t xml:space="preserve">students[faculty] = </w:t>
+            </w:r>
+            <w:proofErr w:type="spellStart"/>
+            <w:r>
+              <w:rPr>
+                <w:rFonts w:ascii="Calibri" w:eastAsia="Calibri" w:hAnsi="Calibri" w:cs="Calibri"/>
+                <w:b/>
+                <w:color w:val="000000"/>
+              </w:rPr>
+              <w:t>tmp</w:t>
+            </w:r>
+            <w:proofErr w:type="spellEnd"/>
+            <w:r>
+              <w:rPr>
+                <w:rFonts w:ascii="Calibri" w:eastAsia="Calibri" w:hAnsi="Calibri" w:cs="Calibri"/>
+                <w:b/>
+                <w:color w:val="000000"/>
+              </w:rPr>
+              <w:t xml:space="preserve"> – 1;</w:t>
             </w:r>
           </w:p>
           <w:p>
@@ -7609,7 +8660,38 @@
                 <w:color w:val="000000"/>
               </w:rPr>
               <w:tab/>
-              <w:t>cond_broadcast(&amp;conds[other]);</w:t>
+            </w:r>
+            <w:proofErr w:type="spellStart"/>
+            <w:r>
+              <w:rPr>
+                <w:rFonts w:ascii="Calibri" w:eastAsia="Calibri" w:hAnsi="Calibri" w:cs="Calibri"/>
+                <w:color w:val="000000"/>
+              </w:rPr>
+              <w:t>cond_broadcast</w:t>
+            </w:r>
+            <w:proofErr w:type="spellEnd"/>
+            <w:r>
+              <w:rPr>
+                <w:rFonts w:ascii="Calibri" w:eastAsia="Calibri" w:hAnsi="Calibri" w:cs="Calibri"/>
+                <w:color w:val="000000"/>
+              </w:rPr>
+              <w:t>(&amp;</w:t>
+            </w:r>
+            <w:proofErr w:type="spellStart"/>
+            <w:r>
+              <w:rPr>
+                <w:rFonts w:ascii="Calibri" w:eastAsia="Calibri" w:hAnsi="Calibri" w:cs="Calibri"/>
+                <w:color w:val="000000"/>
+              </w:rPr>
+              <w:t>conds</w:t>
+            </w:r>
+            <w:proofErr w:type="spellEnd"/>
+            <w:r>
+              <w:rPr>
+                <w:rFonts w:ascii="Calibri" w:eastAsia="Calibri" w:hAnsi="Calibri" w:cs="Calibri"/>
+                <w:color w:val="000000"/>
+              </w:rPr>
+              <w:t>[other]);</w:t>
             </w:r>
           </w:p>
           <w:p>
@@ -7628,15 +8710,41 @@
                 <w:color w:val="000000"/>
               </w:rPr>
               <w:tab/>
+            </w:r>
+            <w:proofErr w:type="spellStart"/>
+            <w:r>
+              <w:rPr>
+                <w:rFonts w:ascii="Calibri" w:eastAsia="Calibri" w:hAnsi="Calibri" w:cs="Calibri"/>
+                <w:color w:val="000000"/>
+              </w:rPr>
               <w:t>mutex_unlock</w:t>
             </w:r>
+            <w:proofErr w:type="spellEnd"/>
             <w:r>
               <w:rPr>
                 <w:rFonts w:ascii="Calibri" w:eastAsia="Calibri" w:hAnsi="Calibri" w:cs="Calibri"/>
                 <w:b/>
                 <w:color w:val="000000"/>
               </w:rPr>
-              <w:t>(&amp;m_leave);</w:t>
+              <w:t>(&amp;</w:t>
+            </w:r>
+            <w:proofErr w:type="spellStart"/>
+            <w:r>
+              <w:rPr>
+                <w:rFonts w:ascii="Calibri" w:eastAsia="Calibri" w:hAnsi="Calibri" w:cs="Calibri"/>
+                <w:b/>
+                <w:color w:val="000000"/>
+              </w:rPr>
+              <w:t>m_leave</w:t>
+            </w:r>
+            <w:proofErr w:type="spellEnd"/>
+            <w:r>
+              <w:rPr>
+                <w:rFonts w:ascii="Calibri" w:eastAsia="Calibri" w:hAnsi="Calibri" w:cs="Calibri"/>
+                <w:b/>
+                <w:color w:val="000000"/>
+              </w:rPr>
+              <w:t>);</w:t>
             </w:r>
           </w:p>
           <w:p>
@@ -7697,9 +8805,10 @@
     </w:p>
     <w:p>
       <w:pPr>
+        <w:pStyle w:val="ListParagraph"/>
         <w:numPr>
           <w:ilvl w:val="0"/>
-          <w:numId w:val="7"/>
+          <w:numId w:val="1"/>
         </w:numPr>
         <w:bidi/>
         <w:spacing w:after="160" w:line="240" w:lineRule="auto"/>
@@ -7842,13 +8951,31 @@
         </w:rPr>
         <w:t xml:space="preserve">קיימת בעיית </w:t>
       </w:r>
+      <w:proofErr w:type="spellStart"/>
       <w:r>
         <w:rPr>
           <w:rFonts w:ascii="Calibri" w:eastAsia="Calibri" w:hAnsi="Calibri" w:cs="Calibri"/>
           <w:color w:val="000000"/>
         </w:rPr>
-        <w:t>DeadLock / Livelock</w:t>
-      </w:r>
+        <w:t>DeadLock</w:t>
+      </w:r>
+      <w:proofErr w:type="spellEnd"/>
+      <w:r>
+        <w:rPr>
+          <w:rFonts w:ascii="Calibri" w:eastAsia="Calibri" w:hAnsi="Calibri" w:cs="Calibri"/>
+          <w:color w:val="000000"/>
+        </w:rPr>
+        <w:t xml:space="preserve"> / </w:t>
+      </w:r>
+      <w:proofErr w:type="spellStart"/>
+      <w:r>
+        <w:rPr>
+          <w:rFonts w:ascii="Calibri" w:eastAsia="Calibri" w:hAnsi="Calibri" w:cs="Calibri"/>
+          <w:color w:val="000000"/>
+        </w:rPr>
+        <w:t>Livelock</w:t>
+      </w:r>
+      <w:proofErr w:type="spellEnd"/>
       <w:r>
         <w:rPr>
           <w:rFonts w:ascii="Calibri" w:eastAsia="Calibri" w:hAnsi="Calibri" w:cs="Calibri"/>
@@ -7913,7 +9040,6 @@
         </w:pBdr>
         <w:bidi/>
         <w:rPr>
-          <w:rFonts w:hint="cs"/>
           <w:u w:val="single"/>
           <w:rtl/>
         </w:rPr>
@@ -7949,6 +9075,7 @@
           <w:u w:val="single"/>
           <w:lang w:val="en-US"/>
         </w:rPr>
+        <w:lastRenderedPageBreak/>
         <w:t>onArrival(1);</w:t>
       </w:r>
     </w:p>
@@ -8261,7 +9388,6 @@
           <w:u w:val="single"/>
           <w:rtl/>
         </w:rPr>
-        <w:lastRenderedPageBreak/>
         <w:t>כאשר הקוד בשני הצדדים רץ בשני חוטים שונים.</w:t>
       </w:r>
       <w:r>
@@ -8316,7 +9442,6 @@
         </w:pBdr>
         <w:bidi/>
         <w:rPr>
-          <w:rFonts w:hint="cs"/>
           <w:u w:val="single"/>
           <w:rtl/>
           <w:lang w:val="en-US"/>
@@ -8805,7 +9930,6 @@
         </w:pBdr>
         <w:bidi/>
         <w:rPr>
-          <w:rFonts w:hint="cs"/>
           <w:u w:val="single"/>
           <w:rtl/>
           <w:lang w:val="en-US"/>
@@ -10694,6 +11818,7 @@
   <w:style w:type="character" w:default="1" w:styleId="DefaultParagraphFont">
     <w:name w:val="Default Paragraph Font"/>
     <w:uiPriority w:val="1"/>
+    <w:semiHidden/>
     <w:unhideWhenUsed/>
   </w:style>
   <w:style w:type="table" w:default="1" w:styleId="TableNormal">
@@ -10965,6 +12090,17 @@
       <w:szCs w:val="20"/>
       <w:lang w:val="en-US" w:eastAsia="en-US"/>
     </w:rPr>
+  </w:style>
+  <w:style w:type="paragraph" w:styleId="ListParagraph">
+    <w:name w:val="List Paragraph"/>
+    <w:basedOn w:val="Normal"/>
+    <w:uiPriority w:val="34"/>
+    <w:qFormat/>
+    <w:rsid w:val="00487F31"/>
+    <w:pPr>
+      <w:ind w:left="720"/>
+      <w:contextualSpacing/>
+    </w:pPr>
   </w:style>
 </w:styles>
 </file>

</xml_diff>